<commit_message>
Update PI Jogo documento 05-08-22 Hiago.docx
Referencial blibliografico atualizado
</commit_message>
<xml_diff>
--- a/aquivos word aqui/PI Jogo documento 05-08-22 Hiago.docx
+++ b/aquivos word aqui/PI Jogo documento 05-08-22 Hiago.docx
@@ -5488,7 +5488,55 @@
         <w:t>M</w:t>
       </w:r>
       <w:r>
-        <w:t>oreira – Fortaleza 2011.</w:t>
+        <w:t xml:space="preserve">oreira </w:t>
+      </w:r>
+      <w:r>
+        <w:t xml:space="preserve">DESENVOLVIMENTO DE JOGOS ELETRÔNICOS MULTIUSUÁRIO PARA DISPOSITIVOS MÓVEIS </w:t>
+      </w:r>
+      <w:r>
+        <w:t>– Fortaleza 2011.</w:t>
+      </w:r>
+    </w:p>
+    <w:p>
+      <w:pPr>
+        <w:pStyle w:val="PargrafodaLista"/>
+        <w:numPr>
+          <w:ilvl w:val="0"/>
+          <w:numId w:val="12"/>
+        </w:numPr>
+        <w:spacing w:before="98" w:line="360" w:lineRule="auto"/>
+        <w:jc w:val="both"/>
+        <w:rPr>
+          <w:color w:val="000000" w:themeColor="text1"/>
+          <w:sz w:val="24"/>
+          <w:szCs w:val="24"/>
+        </w:rPr>
+      </w:pPr>
+      <w:r>
+        <w:rPr>
+          <w:color w:val="000000" w:themeColor="text1"/>
+          <w:sz w:val="24"/>
+          <w:szCs w:val="24"/>
+        </w:rPr>
+        <w:t xml:space="preserve">Trabalho de Conclusão de Curso de </w:t>
+      </w:r>
+      <w:proofErr w:type="spellStart"/>
+      <w:r>
+        <w:rPr>
+          <w:color w:val="000000" w:themeColor="text1"/>
+          <w:sz w:val="24"/>
+          <w:szCs w:val="24"/>
+        </w:rPr>
+        <w:t>Luis</w:t>
+      </w:r>
+      <w:proofErr w:type="spellEnd"/>
+      <w:r>
+        <w:rPr>
+          <w:color w:val="000000" w:themeColor="text1"/>
+          <w:sz w:val="24"/>
+          <w:szCs w:val="24"/>
+        </w:rPr>
+        <w:t xml:space="preserve"> Henrique Ferreira DESENVOLVIMENTO DE JOGOS ELETRÔNICOS UTILIZANDO A TECNOLOGIA UNITY – Araraquara 2015.</w:t>
       </w:r>
     </w:p>
     <w:p>

</xml_diff>

<commit_message>
Regras de espaçamento e tamanho atualizadadas
</commit_message>
<xml_diff>
--- a/aquivos word aqui/PI Jogo documento 05-08-22 Hiago.docx
+++ b/aquivos word aqui/PI Jogo documento 05-08-22 Hiago.docx
@@ -2350,12 +2350,16 @@
         <w:spacing w:before="90" w:line="360" w:lineRule="auto"/>
         <w:rPr>
           <w:color w:val="000000" w:themeColor="text1"/>
+          <w:sz w:val="28"/>
+          <w:szCs w:val="28"/>
         </w:rPr>
       </w:pPr>
       <w:bookmarkStart w:id="3" w:name="_Toc108693020"/>
       <w:r>
         <w:rPr>
           <w:color w:val="000000" w:themeColor="text1"/>
+          <w:sz w:val="28"/>
+          <w:szCs w:val="28"/>
         </w:rPr>
         <w:lastRenderedPageBreak/>
         <w:t>RESUMO</w:t>
@@ -2444,6 +2448,8 @@
         <w:spacing w:before="101" w:line="360" w:lineRule="auto"/>
         <w:rPr>
           <w:color w:val="000000" w:themeColor="text1"/>
+          <w:sz w:val="28"/>
+          <w:szCs w:val="28"/>
           <w:lang w:val="en-US"/>
         </w:rPr>
       </w:pPr>
@@ -2451,12 +2457,27 @@
       <w:r>
         <w:rPr>
           <w:color w:val="000000" w:themeColor="text1"/>
+          <w:sz w:val="28"/>
+          <w:szCs w:val="28"/>
           <w:lang w:val="en-US"/>
         </w:rPr>
         <w:lastRenderedPageBreak/>
         <w:t>ABSTRACT</w:t>
       </w:r>
       <w:bookmarkEnd w:id="4"/>
+    </w:p>
+    <w:p>
+      <w:pPr>
+        <w:spacing w:before="102" w:line="360" w:lineRule="auto"/>
+        <w:ind w:left="5" w:firstLine="715"/>
+        <w:jc w:val="both"/>
+        <w:rPr>
+          <w:color w:val="000000" w:themeColor="text1"/>
+          <w:sz w:val="24"/>
+          <w:szCs w:val="24"/>
+          <w:lang w:val="en-US"/>
+        </w:rPr>
+      </w:pPr>
     </w:p>
     <w:p>
       <w:pPr>
@@ -5444,17 +5465,17 @@
           <w:b/>
           <w:bCs/>
           <w:color w:val="000000" w:themeColor="text1"/>
-          <w:sz w:val="24"/>
-          <w:szCs w:val="24"/>
-        </w:rPr>
-      </w:pPr>
-      <w:r>
-        <w:rPr>
-          <w:b/>
-          <w:bCs/>
-          <w:color w:val="000000" w:themeColor="text1"/>
-          <w:sz w:val="24"/>
-          <w:szCs w:val="24"/>
+          <w:sz w:val="28"/>
+          <w:szCs w:val="28"/>
+        </w:rPr>
+      </w:pPr>
+      <w:r>
+        <w:rPr>
+          <w:b/>
+          <w:bCs/>
+          <w:color w:val="000000" w:themeColor="text1"/>
+          <w:sz w:val="28"/>
+          <w:szCs w:val="28"/>
         </w:rPr>
         <w:lastRenderedPageBreak/>
         <w:t>Referencial Bibliográfico</w:t>
@@ -5462,74 +5483,98 @@
     </w:p>
     <w:p>
       <w:pPr>
-        <w:pStyle w:val="PargrafodaLista"/>
-        <w:numPr>
-          <w:ilvl w:val="0"/>
-          <w:numId w:val="12"/>
-        </w:numPr>
-        <w:spacing w:before="98" w:line="360" w:lineRule="auto"/>
-        <w:jc w:val="both"/>
-        <w:rPr>
-          <w:color w:val="000000" w:themeColor="text1"/>
-          <w:sz w:val="24"/>
-          <w:szCs w:val="24"/>
-        </w:rPr>
-      </w:pPr>
-      <w:r>
-        <w:rPr>
-          <w:color w:val="000000" w:themeColor="text1"/>
-          <w:sz w:val="24"/>
-          <w:szCs w:val="24"/>
-        </w:rPr>
-        <w:t xml:space="preserve">Trabalho de Conclusão de Curso de </w:t>
-      </w:r>
-      <w:r>
-        <w:t>F</w:t>
-      </w:r>
-      <w:r>
-        <w:t>ábio</w:t>
-      </w:r>
-      <w:r>
-        <w:t xml:space="preserve"> E</w:t>
-      </w:r>
-      <w:r>
-        <w:t xml:space="preserve">duardo </w:t>
-      </w:r>
-      <w:r>
-        <w:t>M</w:t>
-      </w:r>
-      <w:r>
-        <w:t xml:space="preserve">oreira </w:t>
-      </w:r>
-      <w:r>
-        <w:t xml:space="preserve">DESENVOLVIMENTO DE JOGOS ELETRÔNICOS MULTIUSUÁRIO PARA DISPOSITIVOS MÓVEIS </w:t>
-      </w:r>
-      <w:r>
-        <w:t>– Fortaleza 2011.</w:t>
-      </w:r>
-    </w:p>
-    <w:p>
-      <w:pPr>
-        <w:pStyle w:val="PargrafodaLista"/>
-        <w:numPr>
-          <w:ilvl w:val="0"/>
-          <w:numId w:val="12"/>
-        </w:numPr>
-        <w:spacing w:before="98" w:line="360" w:lineRule="auto"/>
-        <w:jc w:val="both"/>
-        <w:rPr>
-          <w:color w:val="000000" w:themeColor="text1"/>
-          <w:sz w:val="24"/>
-          <w:szCs w:val="24"/>
-        </w:rPr>
-      </w:pPr>
-      <w:r>
-        <w:rPr>
-          <w:color w:val="000000" w:themeColor="text1"/>
-          <w:sz w:val="24"/>
-          <w:szCs w:val="24"/>
-        </w:rPr>
-        <w:t xml:space="preserve">Trabalho de Conclusão de Curso de </w:t>
+        <w:spacing w:before="98"/>
+        <w:rPr>
+          <w:color w:val="000000" w:themeColor="text1"/>
+          <w:sz w:val="24"/>
+          <w:szCs w:val="24"/>
+        </w:rPr>
+      </w:pPr>
+    </w:p>
+    <w:p>
+      <w:pPr>
+        <w:spacing w:before="98"/>
+        <w:rPr>
+          <w:color w:val="000000" w:themeColor="text1"/>
+          <w:sz w:val="24"/>
+          <w:szCs w:val="24"/>
+        </w:rPr>
+      </w:pPr>
+      <w:r>
+        <w:rPr>
+          <w:color w:val="000000" w:themeColor="text1"/>
+          <w:sz w:val="24"/>
+          <w:szCs w:val="24"/>
+        </w:rPr>
+        <w:t xml:space="preserve">Moreira, Fábio Eduardo. </w:t>
+      </w:r>
+      <w:r>
+        <w:rPr>
+          <w:b/>
+          <w:bCs/>
+        </w:rPr>
+        <w:t>DESENVOLVIMENTO DE JOGOS ELETRÔNICOS MULTIUSUÁRIO PARA DISPOSITIVOS MÓVEIS</w:t>
+      </w:r>
+      <w:r>
+        <w:rPr>
+          <w:b/>
+          <w:bCs/>
+        </w:rPr>
+        <w:t>.</w:t>
+      </w:r>
+      <w:r>
+        <w:rPr>
+          <w:b/>
+          <w:bCs/>
+        </w:rPr>
+        <w:t xml:space="preserve"> 2011.</w:t>
+      </w:r>
+      <w:r>
+        <w:rPr>
+          <w:b/>
+          <w:bCs/>
+        </w:rPr>
+        <w:t xml:space="preserve"> </w:t>
+      </w:r>
+      <w:r>
+        <w:t xml:space="preserve">Monografia para obtenção de </w:t>
+      </w:r>
+      <w:r>
+        <w:t>título</w:t>
+      </w:r>
+      <w:r>
+        <w:t xml:space="preserve"> em Ciências da computação – Faculdade Farias Brito, Fortaleza, 2011</w:t>
+      </w:r>
+      <w:r>
+        <w:t>.</w:t>
+      </w:r>
+    </w:p>
+    <w:p>
+      <w:pPr>
+        <w:spacing w:before="98"/>
+        <w:rPr>
+          <w:color w:val="000000" w:themeColor="text1"/>
+          <w:sz w:val="24"/>
+          <w:szCs w:val="24"/>
+        </w:rPr>
+      </w:pPr>
+    </w:p>
+    <w:p>
+      <w:pPr>
+        <w:spacing w:before="98"/>
+        <w:rPr>
+          <w:color w:val="000000" w:themeColor="text1"/>
+          <w:sz w:val="24"/>
+          <w:szCs w:val="24"/>
+        </w:rPr>
+      </w:pPr>
+      <w:r>
+        <w:rPr>
+          <w:color w:val="000000" w:themeColor="text1"/>
+          <w:sz w:val="24"/>
+          <w:szCs w:val="24"/>
+        </w:rPr>
+        <w:t xml:space="preserve">Ferreira, </w:t>
       </w:r>
       <w:proofErr w:type="spellStart"/>
       <w:r>
@@ -5547,18 +5592,50 @@
           <w:sz w:val="24"/>
           <w:szCs w:val="24"/>
         </w:rPr>
-        <w:t xml:space="preserve"> Henrique Ferreira DESENVOLVIMENTO DE JOGOS ELETRÔNICOS UTILIZANDO A TECNOLOGIA UNITY – Araraquara 2015.</w:t>
-      </w:r>
-    </w:p>
-    <w:p>
-      <w:pPr>
-        <w:pStyle w:val="PargrafodaLista"/>
-        <w:numPr>
-          <w:ilvl w:val="0"/>
-          <w:numId w:val="12"/>
-        </w:numPr>
-        <w:spacing w:before="98" w:line="360" w:lineRule="auto"/>
-        <w:jc w:val="both"/>
+        <w:t xml:space="preserve"> Henrique. </w:t>
+      </w:r>
+      <w:r>
+        <w:rPr>
+          <w:b/>
+          <w:bCs/>
+          <w:color w:val="000000" w:themeColor="text1"/>
+          <w:sz w:val="24"/>
+          <w:szCs w:val="24"/>
+        </w:rPr>
+        <w:t>DESENVOLVIMENTO DE JOGOS ELETRÔNICOS UTILIZANDO A TECNOLOGIA UNITY</w:t>
+      </w:r>
+      <w:r>
+        <w:rPr>
+          <w:b/>
+          <w:bCs/>
+          <w:color w:val="000000" w:themeColor="text1"/>
+          <w:sz w:val="24"/>
+          <w:szCs w:val="24"/>
+        </w:rPr>
+        <w:t xml:space="preserve">. 2015. </w:t>
+      </w:r>
+      <w:r>
+        <w:rPr>
+          <w:color w:val="000000" w:themeColor="text1"/>
+          <w:sz w:val="24"/>
+          <w:szCs w:val="24"/>
+        </w:rPr>
+        <w:t xml:space="preserve"> Trabalho de conclusão de curso em Sistemas de Informação – Centro universitário de Araraquara, Araraquara, 2015.</w:t>
+      </w:r>
+    </w:p>
+    <w:p>
+      <w:pPr>
+        <w:spacing w:before="98"/>
+        <w:rPr>
+          <w:color w:val="000000" w:themeColor="text1"/>
+          <w:sz w:val="24"/>
+          <w:szCs w:val="24"/>
+        </w:rPr>
+      </w:pPr>
+    </w:p>
+    <w:p>
+      <w:pPr>
+        <w:spacing w:before="98"/>
         <w:rPr>
           <w:color w:val="000000" w:themeColor="text1"/>
           <w:sz w:val="24"/>
@@ -5578,13 +5655,17 @@
     </w:p>
     <w:p>
       <w:pPr>
-        <w:pStyle w:val="PargrafodaLista"/>
-        <w:numPr>
-          <w:ilvl w:val="0"/>
-          <w:numId w:val="12"/>
-        </w:numPr>
-        <w:spacing w:before="98" w:line="360" w:lineRule="auto"/>
-        <w:jc w:val="both"/>
+        <w:spacing w:before="98"/>
+        <w:rPr>
+          <w:color w:val="000000" w:themeColor="text1"/>
+          <w:sz w:val="24"/>
+          <w:szCs w:val="24"/>
+        </w:rPr>
+      </w:pPr>
+    </w:p>
+    <w:p>
+      <w:pPr>
+        <w:spacing w:before="98"/>
         <w:rPr>
           <w:color w:val="000000" w:themeColor="text1"/>
           <w:sz w:val="24"/>
@@ -5598,7 +5679,15 @@
             <w:sz w:val="24"/>
             <w:szCs w:val="24"/>
           </w:rPr>
-          <w:t>https://www.dci.com.br/tecnologia-e-games/historia-do-videogame/4270/#:~:text=História%20do%20videogame%3A%20Magnavox%20Odyssey&amp;text=Em%201972%20nasceu%20o%20primeiro,Brown%20Box%20(Caixa%20Marrom)</w:t>
+          <w:t>https://www.dci.com.br/tecnologia-e-games/historia-do-videogame/4270/#:~:text=História%20do%20videogame%3A%20Magnavox%20Odyssey&amp;t</w:t>
+        </w:r>
+        <w:r>
+          <w:rPr>
+            <w:rStyle w:val="Hyperlink"/>
+            <w:sz w:val="24"/>
+            <w:szCs w:val="24"/>
+          </w:rPr>
+          <w:t>ext=Em%201972%20nasceu%20o%20primeiro,Brown%20Box%20(Caixa%20Marrom)</w:t>
         </w:r>
       </w:hyperlink>
       <w:r>
@@ -5612,13 +5701,17 @@
     </w:p>
     <w:p>
       <w:pPr>
-        <w:pStyle w:val="PargrafodaLista"/>
-        <w:numPr>
-          <w:ilvl w:val="0"/>
-          <w:numId w:val="12"/>
-        </w:numPr>
-        <w:spacing w:before="98" w:line="360" w:lineRule="auto"/>
-        <w:jc w:val="both"/>
+        <w:spacing w:before="98"/>
+        <w:rPr>
+          <w:color w:val="000000" w:themeColor="text1"/>
+          <w:sz w:val="24"/>
+          <w:szCs w:val="24"/>
+        </w:rPr>
+      </w:pPr>
+    </w:p>
+    <w:p>
+      <w:pPr>
+        <w:spacing w:before="98"/>
         <w:rPr>
           <w:color w:val="000000" w:themeColor="text1"/>
           <w:sz w:val="24"/>
@@ -5638,13 +5731,17 @@
     </w:p>
     <w:p>
       <w:pPr>
-        <w:pStyle w:val="PargrafodaLista"/>
-        <w:numPr>
-          <w:ilvl w:val="0"/>
-          <w:numId w:val="12"/>
-        </w:numPr>
-        <w:spacing w:before="98" w:line="360" w:lineRule="auto"/>
-        <w:jc w:val="both"/>
+        <w:spacing w:before="98"/>
+        <w:rPr>
+          <w:color w:val="000000" w:themeColor="text1"/>
+          <w:sz w:val="24"/>
+          <w:szCs w:val="24"/>
+        </w:rPr>
+      </w:pPr>
+    </w:p>
+    <w:p>
+      <w:pPr>
+        <w:spacing w:before="98"/>
         <w:rPr>
           <w:color w:val="000000" w:themeColor="text1"/>
           <w:sz w:val="24"/>
@@ -5664,13 +5761,17 @@
     </w:p>
     <w:p>
       <w:pPr>
-        <w:pStyle w:val="PargrafodaLista"/>
-        <w:numPr>
-          <w:ilvl w:val="0"/>
-          <w:numId w:val="12"/>
-        </w:numPr>
-        <w:spacing w:before="98" w:line="360" w:lineRule="auto"/>
-        <w:jc w:val="both"/>
+        <w:spacing w:before="98"/>
+        <w:rPr>
+          <w:color w:val="000000" w:themeColor="text1"/>
+          <w:sz w:val="24"/>
+          <w:szCs w:val="24"/>
+        </w:rPr>
+      </w:pPr>
+    </w:p>
+    <w:p>
+      <w:pPr>
+        <w:spacing w:before="98"/>
         <w:rPr>
           <w:color w:val="000000" w:themeColor="text1"/>
           <w:sz w:val="24"/>
@@ -5687,6 +5788,14 @@
           <w:t>https://www.showmetech.com.br/tecnologias-que-revolucionaram-os-games/</w:t>
         </w:r>
       </w:hyperlink>
+      <w:r>
+        <w:rPr>
+          <w:color w:val="000000" w:themeColor="text1"/>
+          <w:sz w:val="24"/>
+          <w:szCs w:val="24"/>
+        </w:rPr>
+        <w:tab/>
+      </w:r>
     </w:p>
     <w:sectPr>
       <w:footerReference w:type="default" r:id="rId25"/>
@@ -8448,6 +8557,18 @@
       <w:shd w:val="clear" w:color="auto" w:fill="E1DFDD"/>
     </w:rPr>
   </w:style>
+  <w:style w:type="character" w:styleId="HiperlinkVisitado">
+    <w:name w:val="FollowedHyperlink"/>
+    <w:basedOn w:val="Fontepargpadro"/>
+    <w:uiPriority w:val="99"/>
+    <w:semiHidden/>
+    <w:unhideWhenUsed/>
+    <w:rsid w:val="00884F34"/>
+    <w:rPr>
+      <w:color w:val="800080" w:themeColor="followedHyperlink"/>
+      <w:u w:val="single"/>
+    </w:rPr>
+  </w:style>
 </w:styles>
 </file>
 

</xml_diff>

<commit_message>
fontes da capa atualizadas
</commit_message>
<xml_diff>
--- a/aquivos word aqui/PI Jogo documento 05-08-22 Hiago.docx
+++ b/aquivos word aqui/PI Jogo documento 05-08-22 Hiago.docx
@@ -10,11 +10,15 @@
         <w:jc w:val="center"/>
         <w:rPr>
           <w:color w:val="000000" w:themeColor="text1"/>
-        </w:rPr>
-      </w:pPr>
-      <w:r>
-        <w:rPr>
-          <w:color w:val="000000" w:themeColor="text1"/>
+          <w:sz w:val="28"/>
+          <w:szCs w:val="28"/>
+        </w:rPr>
+      </w:pPr>
+      <w:r>
+        <w:rPr>
+          <w:color w:val="000000" w:themeColor="text1"/>
+          <w:sz w:val="28"/>
+          <w:szCs w:val="28"/>
         </w:rPr>
         <w:t>ESCOLA</w:t>
       </w:r>
@@ -22,12 +26,16 @@
         <w:rPr>
           <w:color w:val="000000" w:themeColor="text1"/>
           <w:spacing w:val="-2"/>
+          <w:sz w:val="28"/>
+          <w:szCs w:val="28"/>
         </w:rPr>
         <w:t xml:space="preserve"> </w:t>
       </w:r>
       <w:r>
         <w:rPr>
           <w:color w:val="000000" w:themeColor="text1"/>
+          <w:sz w:val="28"/>
+          <w:szCs w:val="28"/>
         </w:rPr>
         <w:t>TÉCNICA</w:t>
       </w:r>
@@ -35,12 +43,16 @@
         <w:rPr>
           <w:color w:val="000000" w:themeColor="text1"/>
           <w:spacing w:val="-1"/>
+          <w:sz w:val="28"/>
+          <w:szCs w:val="28"/>
         </w:rPr>
         <w:t xml:space="preserve"> </w:t>
       </w:r>
       <w:r>
         <w:rPr>
           <w:color w:val="000000" w:themeColor="text1"/>
+          <w:sz w:val="28"/>
+          <w:szCs w:val="28"/>
         </w:rPr>
         <w:t>ESTADUAL</w:t>
       </w:r>
@@ -48,12 +60,16 @@
         <w:rPr>
           <w:color w:val="000000" w:themeColor="text1"/>
           <w:spacing w:val="-5"/>
+          <w:sz w:val="28"/>
+          <w:szCs w:val="28"/>
         </w:rPr>
         <w:t xml:space="preserve"> </w:t>
       </w:r>
       <w:r>
         <w:rPr>
           <w:color w:val="000000" w:themeColor="text1"/>
+          <w:sz w:val="28"/>
+          <w:szCs w:val="28"/>
         </w:rPr>
         <w:t>DE</w:t>
       </w:r>
@@ -61,12 +77,16 @@
         <w:rPr>
           <w:color w:val="000000" w:themeColor="text1"/>
           <w:spacing w:val="-2"/>
+          <w:sz w:val="28"/>
+          <w:szCs w:val="28"/>
         </w:rPr>
         <w:t xml:space="preserve"> </w:t>
       </w:r>
       <w:r>
         <w:rPr>
           <w:color w:val="000000" w:themeColor="text1"/>
+          <w:sz w:val="28"/>
+          <w:szCs w:val="28"/>
         </w:rPr>
         <w:t>PALMARES</w:t>
       </w:r>
@@ -75,9 +95,10 @@
       <w:pPr>
         <w:pStyle w:val="Corpodetexto"/>
         <w:spacing w:before="4" w:line="360" w:lineRule="auto"/>
-        <w:jc w:val="center"/>
-        <w:rPr>
-          <w:color w:val="000000" w:themeColor="text1"/>
+        <w:rPr>
+          <w:color w:val="000000" w:themeColor="text1"/>
+          <w:sz w:val="28"/>
+          <w:szCs w:val="28"/>
         </w:rPr>
       </w:pPr>
     </w:p>
@@ -89,11 +110,15 @@
         <w:jc w:val="center"/>
         <w:rPr>
           <w:color w:val="000000" w:themeColor="text1"/>
-        </w:rPr>
-      </w:pPr>
-      <w:r>
-        <w:rPr>
-          <w:color w:val="000000" w:themeColor="text1"/>
+          <w:sz w:val="28"/>
+          <w:szCs w:val="28"/>
+        </w:rPr>
+      </w:pPr>
+      <w:r>
+        <w:rPr>
+          <w:color w:val="000000" w:themeColor="text1"/>
+          <w:sz w:val="28"/>
+          <w:szCs w:val="28"/>
         </w:rPr>
         <w:t>ENSINO</w:t>
       </w:r>
@@ -101,12 +126,16 @@
         <w:rPr>
           <w:color w:val="000000" w:themeColor="text1"/>
           <w:spacing w:val="-3"/>
+          <w:sz w:val="28"/>
+          <w:szCs w:val="28"/>
         </w:rPr>
         <w:t xml:space="preserve"> </w:t>
       </w:r>
       <w:r>
         <w:rPr>
           <w:color w:val="000000" w:themeColor="text1"/>
+          <w:sz w:val="28"/>
+          <w:szCs w:val="28"/>
         </w:rPr>
         <w:t>MÉDIO</w:t>
       </w:r>
@@ -114,12 +143,16 @@
         <w:rPr>
           <w:color w:val="000000" w:themeColor="text1"/>
           <w:spacing w:val="1"/>
+          <w:sz w:val="28"/>
+          <w:szCs w:val="28"/>
         </w:rPr>
         <w:t xml:space="preserve"> </w:t>
       </w:r>
       <w:r>
         <w:rPr>
           <w:color w:val="000000" w:themeColor="text1"/>
+          <w:sz w:val="28"/>
+          <w:szCs w:val="28"/>
         </w:rPr>
         <w:t>INTEGRADO</w:t>
       </w:r>
@@ -127,12 +160,16 @@
         <w:rPr>
           <w:color w:val="000000" w:themeColor="text1"/>
           <w:spacing w:val="-2"/>
+          <w:sz w:val="28"/>
+          <w:szCs w:val="28"/>
         </w:rPr>
         <w:t xml:space="preserve"> </w:t>
       </w:r>
       <w:r>
         <w:rPr>
           <w:color w:val="000000" w:themeColor="text1"/>
+          <w:sz w:val="28"/>
+          <w:szCs w:val="28"/>
         </w:rPr>
         <w:t>EM</w:t>
       </w:r>
@@ -140,25 +177,49 @@
         <w:rPr>
           <w:color w:val="000000" w:themeColor="text1"/>
           <w:spacing w:val="-3"/>
+          <w:sz w:val="28"/>
+          <w:szCs w:val="28"/>
         </w:rPr>
         <w:t xml:space="preserve"> </w:t>
       </w:r>
       <w:r>
         <w:rPr>
           <w:color w:val="000000" w:themeColor="text1"/>
-        </w:rPr>
-        <w:t>DESENVOLVIMENTO</w:t>
+          <w:sz w:val="28"/>
+          <w:szCs w:val="28"/>
+        </w:rPr>
+        <w:t>DESEN</w:t>
+      </w:r>
+      <w:r>
+        <w:rPr>
+          <w:color w:val="000000" w:themeColor="text1"/>
+          <w:sz w:val="28"/>
+          <w:szCs w:val="28"/>
+        </w:rPr>
+        <w:t xml:space="preserve"> </w:t>
+      </w:r>
+      <w:r>
+        <w:rPr>
+          <w:color w:val="000000" w:themeColor="text1"/>
+          <w:sz w:val="28"/>
+          <w:szCs w:val="28"/>
+        </w:rPr>
+        <w:t>VOLVIMENTO</w:t>
       </w:r>
       <w:r>
         <w:rPr>
           <w:color w:val="000000" w:themeColor="text1"/>
           <w:spacing w:val="-3"/>
+          <w:sz w:val="28"/>
+          <w:szCs w:val="28"/>
         </w:rPr>
         <w:t xml:space="preserve"> </w:t>
       </w:r>
       <w:r>
         <w:rPr>
           <w:color w:val="000000" w:themeColor="text1"/>
+          <w:sz w:val="28"/>
+          <w:szCs w:val="28"/>
         </w:rPr>
         <w:t>DE</w:t>
       </w:r>
@@ -166,12 +227,16 @@
         <w:rPr>
           <w:color w:val="000000" w:themeColor="text1"/>
           <w:spacing w:val="-2"/>
+          <w:sz w:val="28"/>
+          <w:szCs w:val="28"/>
         </w:rPr>
         <w:t xml:space="preserve"> </w:t>
       </w:r>
       <w:r>
         <w:rPr>
           <w:color w:val="000000" w:themeColor="text1"/>
+          <w:sz w:val="28"/>
+          <w:szCs w:val="28"/>
         </w:rPr>
         <w:t>SISTEMAS</w:t>
       </w:r>
@@ -180,27 +245,6 @@
       <w:pPr>
         <w:pStyle w:val="Corpodetexto"/>
         <w:spacing w:line="360" w:lineRule="auto"/>
-        <w:jc w:val="center"/>
-        <w:rPr>
-          <w:color w:val="000000" w:themeColor="text1"/>
-        </w:rPr>
-      </w:pPr>
-    </w:p>
-    <w:p>
-      <w:pPr>
-        <w:pStyle w:val="Corpodetexto"/>
-        <w:spacing w:line="360" w:lineRule="auto"/>
-        <w:jc w:val="center"/>
-        <w:rPr>
-          <w:color w:val="000000" w:themeColor="text1"/>
-        </w:rPr>
-      </w:pPr>
-    </w:p>
-    <w:p>
-      <w:pPr>
-        <w:pStyle w:val="Corpodetexto"/>
-        <w:spacing w:line="360" w:lineRule="auto"/>
-        <w:jc w:val="center"/>
         <w:rPr>
           <w:color w:val="000000" w:themeColor="text1"/>
         </w:rPr>
@@ -244,11 +288,15 @@
         <w:jc w:val="center"/>
         <w:rPr>
           <w:color w:val="000000" w:themeColor="text1"/>
-        </w:rPr>
-      </w:pPr>
-      <w:r>
-        <w:rPr>
-          <w:color w:val="000000" w:themeColor="text1"/>
+          <w:sz w:val="28"/>
+          <w:szCs w:val="28"/>
+        </w:rPr>
+      </w:pPr>
+      <w:r>
+        <w:rPr>
+          <w:color w:val="000000" w:themeColor="text1"/>
+          <w:sz w:val="28"/>
+          <w:szCs w:val="28"/>
         </w:rPr>
         <w:t>MATEUS</w:t>
       </w:r>
@@ -256,12 +304,16 @@
         <w:rPr>
           <w:color w:val="000000" w:themeColor="text1"/>
           <w:spacing w:val="60"/>
+          <w:sz w:val="28"/>
+          <w:szCs w:val="28"/>
         </w:rPr>
         <w:t xml:space="preserve"> </w:t>
       </w:r>
       <w:r>
         <w:rPr>
           <w:color w:val="000000" w:themeColor="text1"/>
+          <w:sz w:val="28"/>
+          <w:szCs w:val="28"/>
         </w:rPr>
         <w:t>FLÁVIO</w:t>
       </w:r>
@@ -269,12 +321,16 @@
         <w:rPr>
           <w:color w:val="000000" w:themeColor="text1"/>
           <w:spacing w:val="1"/>
+          <w:sz w:val="28"/>
+          <w:szCs w:val="28"/>
         </w:rPr>
         <w:t xml:space="preserve"> </w:t>
       </w:r>
       <w:r>
         <w:rPr>
           <w:color w:val="000000" w:themeColor="text1"/>
+          <w:sz w:val="28"/>
+          <w:szCs w:val="28"/>
         </w:rPr>
         <w:t>JOÃO VITOR DA SILVA</w:t>
       </w:r>
@@ -282,12 +338,16 @@
         <w:rPr>
           <w:color w:val="000000" w:themeColor="text1"/>
           <w:spacing w:val="-57"/>
+          <w:sz w:val="28"/>
+          <w:szCs w:val="28"/>
         </w:rPr>
         <w:t xml:space="preserve"> </w:t>
       </w:r>
       <w:r>
         <w:rPr>
           <w:color w:val="000000" w:themeColor="text1"/>
+          <w:sz w:val="28"/>
+          <w:szCs w:val="28"/>
         </w:rPr>
         <w:t>DÁVILA</w:t>
       </w:r>
@@ -295,12 +355,16 @@
         <w:rPr>
           <w:color w:val="000000" w:themeColor="text1"/>
           <w:spacing w:val="-8"/>
+          <w:sz w:val="28"/>
+          <w:szCs w:val="28"/>
         </w:rPr>
         <w:t xml:space="preserve"> </w:t>
       </w:r>
       <w:r>
         <w:rPr>
           <w:color w:val="000000" w:themeColor="text1"/>
+          <w:sz w:val="28"/>
+          <w:szCs w:val="28"/>
         </w:rPr>
         <w:t>PEIXOTO</w:t>
       </w:r>
@@ -308,12 +372,16 @@
         <w:rPr>
           <w:color w:val="000000" w:themeColor="text1"/>
           <w:spacing w:val="-8"/>
+          <w:sz w:val="28"/>
+          <w:szCs w:val="28"/>
         </w:rPr>
         <w:t xml:space="preserve"> </w:t>
       </w:r>
       <w:r>
         <w:rPr>
           <w:color w:val="000000" w:themeColor="text1"/>
+          <w:sz w:val="28"/>
+          <w:szCs w:val="28"/>
         </w:rPr>
         <w:t>REIS</w:t>
       </w:r>
@@ -326,11 +394,15 @@
         <w:jc w:val="center"/>
         <w:rPr>
           <w:color w:val="000000" w:themeColor="text1"/>
-        </w:rPr>
-      </w:pPr>
-      <w:r>
-        <w:rPr>
-          <w:color w:val="000000" w:themeColor="text1"/>
+          <w:sz w:val="28"/>
+          <w:szCs w:val="28"/>
+        </w:rPr>
+      </w:pPr>
+      <w:r>
+        <w:rPr>
+          <w:color w:val="000000" w:themeColor="text1"/>
+          <w:sz w:val="28"/>
+          <w:szCs w:val="28"/>
         </w:rPr>
         <w:t>HIAGO</w:t>
       </w:r>
@@ -338,12 +410,16 @@
         <w:rPr>
           <w:color w:val="000000" w:themeColor="text1"/>
           <w:spacing w:val="-1"/>
+          <w:sz w:val="28"/>
+          <w:szCs w:val="28"/>
         </w:rPr>
         <w:t xml:space="preserve"> </w:t>
       </w:r>
       <w:r>
         <w:rPr>
           <w:color w:val="000000" w:themeColor="text1"/>
+          <w:sz w:val="28"/>
+          <w:szCs w:val="28"/>
         </w:rPr>
         <w:t>LUIZ</w:t>
       </w:r>
@@ -351,12 +427,16 @@
         <w:rPr>
           <w:color w:val="000000" w:themeColor="text1"/>
           <w:spacing w:val="-1"/>
+          <w:sz w:val="28"/>
+          <w:szCs w:val="28"/>
         </w:rPr>
         <w:t xml:space="preserve"> </w:t>
       </w:r>
       <w:r>
         <w:rPr>
           <w:color w:val="000000" w:themeColor="text1"/>
+          <w:sz w:val="28"/>
+          <w:szCs w:val="28"/>
         </w:rPr>
         <w:t>MACHADO</w:t>
       </w:r>
@@ -364,12 +444,16 @@
         <w:rPr>
           <w:color w:val="000000" w:themeColor="text1"/>
           <w:spacing w:val="-3"/>
+          <w:sz w:val="28"/>
+          <w:szCs w:val="28"/>
         </w:rPr>
         <w:t xml:space="preserve"> </w:t>
       </w:r>
       <w:r>
         <w:rPr>
           <w:color w:val="000000" w:themeColor="text1"/>
+          <w:sz w:val="28"/>
+          <w:szCs w:val="28"/>
         </w:rPr>
         <w:t>DE</w:t>
       </w:r>
@@ -377,12 +461,16 @@
         <w:rPr>
           <w:color w:val="000000" w:themeColor="text1"/>
           <w:spacing w:val="-2"/>
+          <w:sz w:val="28"/>
+          <w:szCs w:val="28"/>
         </w:rPr>
         <w:t xml:space="preserve"> </w:t>
       </w:r>
       <w:r>
         <w:rPr>
           <w:color w:val="000000" w:themeColor="text1"/>
+          <w:sz w:val="28"/>
+          <w:szCs w:val="28"/>
         </w:rPr>
         <w:t>ARRUDA</w:t>
       </w:r>
@@ -476,12 +564,16 @@
         <w:spacing w:line="360" w:lineRule="auto"/>
         <w:rPr>
           <w:color w:val="000000" w:themeColor="text1"/>
+          <w:sz w:val="32"/>
+          <w:szCs w:val="32"/>
         </w:rPr>
       </w:pPr>
       <w:bookmarkStart w:id="0" w:name="_Toc108693017"/>
       <w:r>
         <w:rPr>
           <w:color w:val="000000" w:themeColor="text1"/>
+          <w:sz w:val="32"/>
+          <w:szCs w:val="32"/>
         </w:rPr>
         <w:t>DESENVOLVIMENTO DE JOGOS PARA INICIANTES</w:t>
       </w:r>
@@ -602,15 +694,15 @@
         <w:jc w:val="center"/>
         <w:rPr>
           <w:color w:val="000000" w:themeColor="text1"/>
-          <w:sz w:val="24"/>
-          <w:szCs w:val="24"/>
-        </w:rPr>
-      </w:pPr>
-      <w:r>
-        <w:rPr>
-          <w:color w:val="000000" w:themeColor="text1"/>
-          <w:sz w:val="24"/>
-          <w:szCs w:val="24"/>
+          <w:sz w:val="28"/>
+          <w:szCs w:val="28"/>
+        </w:rPr>
+      </w:pPr>
+      <w:r>
+        <w:rPr>
+          <w:color w:val="000000" w:themeColor="text1"/>
+          <w:sz w:val="28"/>
+          <w:szCs w:val="28"/>
         </w:rPr>
         <w:t>Palmares</w:t>
       </w:r>
@@ -637,8 +729,8 @@
       <w:r>
         <w:rPr>
           <w:color w:val="000000" w:themeColor="text1"/>
-          <w:sz w:val="24"/>
-          <w:szCs w:val="24"/>
+          <w:sz w:val="28"/>
+          <w:szCs w:val="28"/>
         </w:rPr>
         <w:t>2022</w:t>
       </w:r>

</xml_diff>

<commit_message>
folha de apresentação atualizada
</commit_message>
<xml_diff>
--- a/aquivos word aqui/PI Jogo documento 05-08-22 Hiago.docx
+++ b/aquivos word aqui/PI Jogo documento 05-08-22 Hiago.docx
@@ -1406,25 +1406,6 @@
           <w:sz w:val="28"/>
           <w:szCs w:val="28"/>
         </w:rPr>
-      </w:pPr>
-      <w:r>
-        <w:rPr>
-          <w:color w:val="000000" w:themeColor="text1"/>
-          <w:sz w:val="28"/>
-          <w:szCs w:val="28"/>
-        </w:rPr>
-        <w:t>2022</w:t>
-      </w:r>
-    </w:p>
-    <w:p>
-      <w:pPr>
-        <w:pStyle w:val="Corpodetexto"/>
-        <w:spacing w:line="360" w:lineRule="auto"/>
-        <w:rPr>
-          <w:color w:val="000000" w:themeColor="text1"/>
-          <w:sz w:val="28"/>
-          <w:szCs w:val="28"/>
-        </w:rPr>
         <w:sectPr>
           <w:footerReference w:type="default" r:id="rId9"/>
           <w:pgSz w:w="11906" w:h="16838"/>
@@ -1434,6 +1415,14 @@
           <w:docGrid w:linePitch="100" w:charSpace="8192"/>
         </w:sectPr>
       </w:pPr>
+      <w:r>
+        <w:rPr>
+          <w:color w:val="000000" w:themeColor="text1"/>
+          <w:sz w:val="28"/>
+          <w:szCs w:val="28"/>
+        </w:rPr>
+        <w:t>2022</w:t>
+      </w:r>
     </w:p>
     <w:p>
       <w:pPr>
@@ -1453,11 +1442,15 @@
         <w:jc w:val="center"/>
         <w:rPr>
           <w:color w:val="000000" w:themeColor="text1"/>
-        </w:rPr>
-      </w:pPr>
-      <w:r>
-        <w:rPr>
-          <w:color w:val="000000" w:themeColor="text1"/>
+          <w:sz w:val="28"/>
+          <w:szCs w:val="28"/>
+        </w:rPr>
+      </w:pPr>
+      <w:r>
+        <w:rPr>
+          <w:color w:val="000000" w:themeColor="text1"/>
+          <w:sz w:val="28"/>
+          <w:szCs w:val="28"/>
         </w:rPr>
         <w:t>HIAGO LUIZ M. ARRUDA</w:t>
       </w:r>
@@ -1470,11 +1463,15 @@
         <w:jc w:val="center"/>
         <w:rPr>
           <w:color w:val="000000" w:themeColor="text1"/>
-        </w:rPr>
-      </w:pPr>
-      <w:r>
-        <w:rPr>
-          <w:color w:val="000000" w:themeColor="text1"/>
+          <w:sz w:val="28"/>
+          <w:szCs w:val="28"/>
+        </w:rPr>
+      </w:pPr>
+      <w:r>
+        <w:rPr>
+          <w:color w:val="000000" w:themeColor="text1"/>
+          <w:sz w:val="28"/>
+          <w:szCs w:val="28"/>
         </w:rPr>
         <w:t>JOÃO</w:t>
       </w:r>
@@ -1482,14 +1479,26 @@
         <w:rPr>
           <w:color w:val="000000" w:themeColor="text1"/>
           <w:spacing w:val="-1"/>
+          <w:sz w:val="28"/>
+          <w:szCs w:val="28"/>
         </w:rPr>
         <w:t xml:space="preserve"> </w:t>
       </w:r>
       <w:r>
         <w:rPr>
           <w:color w:val="000000" w:themeColor="text1"/>
-        </w:rPr>
-        <w:t>VITOR  DA SILVA</w:t>
+          <w:sz w:val="28"/>
+          <w:szCs w:val="28"/>
+        </w:rPr>
+        <w:t>VITOR DA</w:t>
+      </w:r>
+      <w:r>
+        <w:rPr>
+          <w:color w:val="000000" w:themeColor="text1"/>
+          <w:sz w:val="28"/>
+          <w:szCs w:val="28"/>
+        </w:rPr>
+        <w:t xml:space="preserve"> SILVA</w:t>
       </w:r>
     </w:p>
     <w:p>
@@ -1500,13 +1509,33 @@
         <w:jc w:val="center"/>
         <w:rPr>
           <w:color w:val="000000" w:themeColor="text1"/>
-        </w:rPr>
-      </w:pPr>
-      <w:r>
-        <w:rPr>
-          <w:color w:val="000000" w:themeColor="text1"/>
-        </w:rPr>
-        <w:t>MATEUS FLÁVIO HERCULANO D. FARIAS</w:t>
+          <w:sz w:val="28"/>
+          <w:szCs w:val="28"/>
+        </w:rPr>
+      </w:pPr>
+      <w:r>
+        <w:rPr>
+          <w:color w:val="000000" w:themeColor="text1"/>
+          <w:sz w:val="28"/>
+          <w:szCs w:val="28"/>
+        </w:rPr>
+        <w:t>MATEUS FLÁVIO H</w:t>
+      </w:r>
+      <w:r>
+        <w:rPr>
+          <w:color w:val="000000" w:themeColor="text1"/>
+          <w:sz w:val="28"/>
+          <w:szCs w:val="28"/>
+        </w:rPr>
+        <w:t>.</w:t>
+      </w:r>
+      <w:r>
+        <w:rPr>
+          <w:color w:val="000000" w:themeColor="text1"/>
+          <w:sz w:val="28"/>
+          <w:szCs w:val="28"/>
+        </w:rPr>
+        <w:t xml:space="preserve"> FARIAS</w:t>
       </w:r>
     </w:p>
     <w:p>
@@ -1522,6 +1551,8 @@
       <w:r>
         <w:rPr>
           <w:color w:val="000000" w:themeColor="text1"/>
+          <w:sz w:val="28"/>
+          <w:szCs w:val="28"/>
         </w:rPr>
         <w:t>DÁVILA</w:t>
       </w:r>
@@ -1529,12 +1560,16 @@
         <w:rPr>
           <w:color w:val="000000" w:themeColor="text1"/>
           <w:spacing w:val="-1"/>
+          <w:sz w:val="28"/>
+          <w:szCs w:val="28"/>
         </w:rPr>
         <w:t xml:space="preserve"> </w:t>
       </w:r>
       <w:r>
         <w:rPr>
           <w:color w:val="000000" w:themeColor="text1"/>
+          <w:sz w:val="28"/>
+          <w:szCs w:val="28"/>
         </w:rPr>
         <w:t>PEIXOTO</w:t>
       </w:r>
@@ -1589,12 +1624,16 @@
         <w:spacing w:line="360" w:lineRule="auto"/>
         <w:rPr>
           <w:color w:val="000000" w:themeColor="text1"/>
+          <w:sz w:val="32"/>
+          <w:szCs w:val="32"/>
         </w:rPr>
       </w:pPr>
       <w:bookmarkStart w:id="2" w:name="_Toc108693019"/>
       <w:r>
         <w:rPr>
           <w:color w:val="000000" w:themeColor="text1"/>
+          <w:sz w:val="32"/>
+          <w:szCs w:val="32"/>
         </w:rPr>
         <w:t>DESENVOLVIMENTO DE JOGOS PARA INICIANTES</w:t>
       </w:r>
@@ -1615,17 +1654,6 @@
       <w:pPr>
         <w:pStyle w:val="Corpodetexto"/>
         <w:spacing w:line="360" w:lineRule="auto"/>
-        <w:jc w:val="center"/>
-        <w:rPr>
-          <w:b/>
-          <w:color w:val="000000" w:themeColor="text1"/>
-        </w:rPr>
-      </w:pPr>
-    </w:p>
-    <w:p>
-      <w:pPr>
-        <w:pStyle w:val="Corpodetexto"/>
-        <w:spacing w:before="6" w:line="360" w:lineRule="auto"/>
         <w:jc w:val="center"/>
         <w:rPr>
           <w:b/>
@@ -2429,8 +2457,17 @@
     <w:p>
       <w:pPr>
         <w:spacing w:line="360" w:lineRule="auto"/>
-        <w:ind w:left="5"/>
-        <w:jc w:val="center"/>
+        <w:rPr>
+          <w:b/>
+          <w:color w:val="000000" w:themeColor="text1"/>
+          <w:sz w:val="24"/>
+          <w:szCs w:val="24"/>
+        </w:rPr>
+      </w:pPr>
+    </w:p>
+    <w:p>
+      <w:pPr>
+        <w:spacing w:line="360" w:lineRule="auto"/>
         <w:rPr>
           <w:b/>
           <w:color w:val="000000" w:themeColor="text1"/>
@@ -2460,21 +2497,8 @@
         <w:rPr>
           <w:b/>
           <w:color w:val="000000" w:themeColor="text1"/>
-          <w:sz w:val="24"/>
-          <w:szCs w:val="24"/>
-        </w:rPr>
-      </w:pPr>
-    </w:p>
-    <w:p>
-      <w:pPr>
-        <w:spacing w:line="360" w:lineRule="auto"/>
-        <w:ind w:left="5"/>
-        <w:jc w:val="center"/>
-        <w:rPr>
-          <w:b/>
-          <w:color w:val="000000" w:themeColor="text1"/>
-          <w:sz w:val="24"/>
-          <w:szCs w:val="24"/>
+          <w:sz w:val="28"/>
+          <w:szCs w:val="28"/>
         </w:rPr>
         <w:sectPr>
           <w:footerReference w:type="default" r:id="rId10"/>
@@ -2489,10 +2513,19 @@
         <w:rPr>
           <w:b/>
           <w:color w:val="000000" w:themeColor="text1"/>
-          <w:sz w:val="24"/>
-          <w:szCs w:val="24"/>
-        </w:rPr>
-        <w:t>2022/PALMARES</w:t>
+          <w:sz w:val="28"/>
+          <w:szCs w:val="28"/>
+        </w:rPr>
+        <w:t>PALMARES</w:t>
+      </w:r>
+      <w:r>
+        <w:rPr>
+          <w:b/>
+          <w:color w:val="000000" w:themeColor="text1"/>
+          <w:sz w:val="28"/>
+          <w:szCs w:val="28"/>
+        </w:rPr>
+        <w:t xml:space="preserve"> / 2022</w:t>
       </w:r>
     </w:p>
     <w:p>
@@ -3518,12 +3551,14 @@
           <w:color w:val="000000" w:themeColor="text1"/>
         </w:rPr>
       </w:pPr>
+      <w:proofErr w:type="spellStart"/>
       <w:r>
         <w:rPr>
           <w:color w:val="000000" w:themeColor="text1"/>
         </w:rPr>
         <w:t>Sla</w:t>
       </w:r>
+      <w:proofErr w:type="spellEnd"/>
     </w:p>
     <w:p>
       <w:pPr>
@@ -3544,6 +3579,7 @@
           <w:szCs w:val="24"/>
         </w:rPr>
       </w:pPr>
+      <w:proofErr w:type="spellStart"/>
       <w:r>
         <w:rPr>
           <w:color w:val="000000" w:themeColor="text1"/>
@@ -3552,6 +3588,7 @@
         </w:rPr>
         <w:t>sla</w:t>
       </w:r>
+      <w:proofErr w:type="spellEnd"/>
     </w:p>
     <w:p>
       <w:pPr>
@@ -5725,7 +5762,25 @@
           <w:sz w:val="24"/>
           <w:szCs w:val="24"/>
         </w:rPr>
-        <w:t xml:space="preserve">Ferreira, Luis Henrique. </w:t>
+        <w:t xml:space="preserve">Ferreira, </w:t>
+      </w:r>
+      <w:proofErr w:type="spellStart"/>
+      <w:r>
+        <w:rPr>
+          <w:color w:val="000000" w:themeColor="text1"/>
+          <w:sz w:val="24"/>
+          <w:szCs w:val="24"/>
+        </w:rPr>
+        <w:t>Luis</w:t>
+      </w:r>
+      <w:proofErr w:type="spellEnd"/>
+      <w:r>
+        <w:rPr>
+          <w:color w:val="000000" w:themeColor="text1"/>
+          <w:sz w:val="24"/>
+          <w:szCs w:val="24"/>
+        </w:rPr>
+        <w:t xml:space="preserve"> Henrique. </w:t>
       </w:r>
       <w:r>
         <w:rPr>

</xml_diff>